<commit_message>
Update link to Agid guide line
</commit_message>
<xml_diff>
--- a/doc/BP-OR-AP-06_v1.0.docx
+++ b/doc/BP-OR-AP-06_v1.0.docx
@@ -183,7 +183,6 @@
     </w:p>
     <w:p>
       <w:pPr>
-        <w:spacing w:after="0"/>
         <w:jc w:val="center"/>
         <w:rPr>
           <w:b/>
@@ -204,7 +203,6 @@
     </w:p>
     <w:p>
       <w:pPr>
-        <w:spacing w:before="0" w:after="0"/>
         <w:jc w:val="center"/>
         <w:rPr>
           <w:b/>
@@ -225,7 +223,6 @@
     </w:p>
     <w:p>
       <w:pPr>
-        <w:spacing w:before="0"/>
         <w:jc w:val="center"/>
         <w:rPr>
           <w:b/>
@@ -644,7 +641,21 @@
                 <w:rStyle w:val="Collegamentoipertestuale"/>
                 <w:noProof/>
               </w:rPr>
-              <w:t>Aderenza Linee Guida del Modello di interoperabilità AGID</w:t>
+              <w:t>Aderenza Linee Guida del Modello di interoperabil</w:t>
+            </w:r>
+            <w:r>
+              <w:rPr>
+                <w:rStyle w:val="Collegamentoipertestuale"/>
+                <w:noProof/>
+              </w:rPr>
+              <w:t>i</w:t>
+            </w:r>
+            <w:r>
+              <w:rPr>
+                <w:rStyle w:val="Collegamentoipertestuale"/>
+                <w:noProof/>
+              </w:rPr>
+              <w:t>tà AGID</w:t>
             </w:r>
             <w:r>
               <w:rPr>
@@ -1298,7 +1309,23 @@
                 <w:noProof/>
                 <w:lang w:val="en-US"/>
               </w:rPr>
-              <w:t>Integrazione del Workflow Adaptation Engine</w:t>
+              <w:t>Integrazione del Workflow Adaptation E</w:t>
+            </w:r>
+            <w:r>
+              <w:rPr>
+                <w:rStyle w:val="Collegamentoipertestuale"/>
+                <w:noProof/>
+                <w:lang w:val="en-US"/>
+              </w:rPr>
+              <w:t>n</w:t>
+            </w:r>
+            <w:r>
+              <w:rPr>
+                <w:rStyle w:val="Collegamentoipertestuale"/>
+                <w:noProof/>
+                <w:lang w:val="en-US"/>
+              </w:rPr>
+              <w:t>gine</w:t>
             </w:r>
             <w:r>
               <w:rPr>
@@ -1421,7 +1448,6 @@
             </w:r>
           </w:hyperlink>
         </w:p>
-        <w:bookmarkStart w:id="0" w:name="_GoBack"/>
         <w:p>
           <w:pPr>
             <w:pStyle w:val="Sommario3"/>
@@ -1435,110 +1461,64 @@
               <w:szCs w:val="24"/>
             </w:rPr>
           </w:pPr>
-          <w:r>
-            <w:rPr>
-              <w:rStyle w:val="Collegamentoipertestuale"/>
-              <w:noProof/>
-            </w:rPr>
-            <w:fldChar w:fldCharType="begin"/>
-          </w:r>
-          <w:r>
-            <w:rPr>
-              <w:rStyle w:val="Collegamentoipertestuale"/>
-              <w:noProof/>
-            </w:rPr>
-            <w:instrText xml:space="preserve"> </w:instrText>
-          </w:r>
-          <w:r>
-            <w:rPr>
-              <w:noProof/>
-            </w:rPr>
-            <w:instrText>HYPERLINK \l "_Toc21337379"</w:instrText>
-          </w:r>
-          <w:r>
-            <w:rPr>
-              <w:rStyle w:val="Collegamentoipertestuale"/>
-              <w:noProof/>
-            </w:rPr>
-            <w:instrText xml:space="preserve"> </w:instrText>
-          </w:r>
-          <w:r>
-            <w:rPr>
-              <w:rStyle w:val="Collegamentoipertestuale"/>
-              <w:noProof/>
-            </w:rPr>
-          </w:r>
-          <w:r>
-            <w:rPr>
-              <w:rStyle w:val="Collegamentoipertestuale"/>
-              <w:noProof/>
-            </w:rPr>
-            <w:fldChar w:fldCharType="separate"/>
-          </w:r>
-          <w:r>
-            <w:rPr>
-              <w:rStyle w:val="Collegamentoipertestuale"/>
-              <w:noProof/>
-            </w:rPr>
-            <w:t>Set up Text Adaptation</w:t>
-          </w:r>
-          <w:r>
-            <w:rPr>
-              <w:noProof/>
-              <w:webHidden/>
-            </w:rPr>
-            <w:tab/>
-          </w:r>
-          <w:r>
-            <w:rPr>
-              <w:noProof/>
-              <w:webHidden/>
-            </w:rPr>
-            <w:fldChar w:fldCharType="begin"/>
-          </w:r>
-          <w:r>
-            <w:rPr>
-              <w:noProof/>
-              <w:webHidden/>
-            </w:rPr>
-            <w:instrText xml:space="preserve"> PAGEREF _Toc21337379 \h </w:instrText>
-          </w:r>
-          <w:r>
-            <w:rPr>
-              <w:noProof/>
-              <w:webHidden/>
-            </w:rPr>
-          </w:r>
-          <w:r>
-            <w:rPr>
-              <w:noProof/>
-              <w:webHidden/>
-            </w:rPr>
-            <w:fldChar w:fldCharType="separate"/>
-          </w:r>
-          <w:r>
-            <w:rPr>
-              <w:noProof/>
-              <w:webHidden/>
-            </w:rPr>
-            <w:t>29</w:t>
-          </w:r>
-          <w:r>
-            <w:rPr>
-              <w:noProof/>
-              <w:webHidden/>
-            </w:rPr>
-            <w:fldChar w:fldCharType="end"/>
-          </w:r>
-          <w:r>
-            <w:rPr>
-              <w:rStyle w:val="Collegamentoipertestuale"/>
-              <w:noProof/>
-            </w:rPr>
-            <w:fldChar w:fldCharType="end"/>
-          </w:r>
+          <w:hyperlink w:anchor="_Toc21337379" w:history="1">
+            <w:r>
+              <w:rPr>
+                <w:rStyle w:val="Collegamentoipertestuale"/>
+                <w:noProof/>
+              </w:rPr>
+              <w:t>Set up Text Adaptation</w:t>
+            </w:r>
+            <w:r>
+              <w:rPr>
+                <w:noProof/>
+                <w:webHidden/>
+              </w:rPr>
+              <w:tab/>
+            </w:r>
+            <w:r>
+              <w:rPr>
+                <w:noProof/>
+                <w:webHidden/>
+              </w:rPr>
+              <w:fldChar w:fldCharType="begin"/>
+            </w:r>
+            <w:r>
+              <w:rPr>
+                <w:noProof/>
+                <w:webHidden/>
+              </w:rPr>
+              <w:instrText xml:space="preserve"> PAGEREF _Toc21337379 \h </w:instrText>
+            </w:r>
+            <w:r>
+              <w:rPr>
+                <w:noProof/>
+                <w:webHidden/>
+              </w:rPr>
+            </w:r>
+            <w:r>
+              <w:rPr>
+                <w:noProof/>
+                <w:webHidden/>
+              </w:rPr>
+              <w:fldChar w:fldCharType="separate"/>
+            </w:r>
+            <w:r>
+              <w:rPr>
+                <w:noProof/>
+                <w:webHidden/>
+              </w:rPr>
+              <w:t>29</w:t>
+            </w:r>
+            <w:r>
+              <w:rPr>
+                <w:noProof/>
+                <w:webHidden/>
+              </w:rPr>
+              <w:fldChar w:fldCharType="end"/>
+            </w:r>
+          </w:hyperlink>
         </w:p>
-        <w:bookmarkEnd w:id="0"/>
         <w:p>
           <w:pPr>
             <w:pStyle w:val="Sommario2"/>
@@ -1554,108 +1534,63 @@
               <w:szCs w:val="24"/>
             </w:rPr>
           </w:pPr>
-          <w:r>
-            <w:rPr>
-              <w:rStyle w:val="Collegamentoipertestuale"/>
-              <w:noProof/>
-            </w:rPr>
-            <w:fldChar w:fldCharType="begin"/>
-          </w:r>
-          <w:r>
-            <w:rPr>
-              <w:rStyle w:val="Collegamentoipertestuale"/>
-              <w:noProof/>
-            </w:rPr>
-            <w:instrText xml:space="preserve"> </w:instrText>
-          </w:r>
-          <w:r>
-            <w:rPr>
-              <w:noProof/>
-            </w:rPr>
-            <w:instrText>HYPERLINK \l "_Toc21337380"</w:instrText>
-          </w:r>
-          <w:r>
-            <w:rPr>
-              <w:rStyle w:val="Collegamentoipertestuale"/>
-              <w:noProof/>
-            </w:rPr>
-            <w:instrText xml:space="preserve"> </w:instrText>
-          </w:r>
-          <w:r>
-            <w:rPr>
-              <w:rStyle w:val="Collegamentoipertestuale"/>
-              <w:noProof/>
-            </w:rPr>
-          </w:r>
-          <w:r>
-            <w:rPr>
-              <w:rStyle w:val="Collegamentoipertestuale"/>
-              <w:noProof/>
-            </w:rPr>
-            <w:fldChar w:fldCharType="separate"/>
-          </w:r>
-          <w:r>
-            <w:rPr>
-              <w:rStyle w:val="Collegamentoipertestuale"/>
-              <w:noProof/>
-            </w:rPr>
-            <w:t>Integrazione dell’AST con il backend del portale dei servizi</w:t>
-          </w:r>
-          <w:r>
-            <w:rPr>
-              <w:noProof/>
-              <w:webHidden/>
-            </w:rPr>
-            <w:tab/>
-          </w:r>
-          <w:r>
-            <w:rPr>
-              <w:noProof/>
-              <w:webHidden/>
-            </w:rPr>
-            <w:fldChar w:fldCharType="begin"/>
-          </w:r>
-          <w:r>
-            <w:rPr>
-              <w:noProof/>
-              <w:webHidden/>
-            </w:rPr>
-            <w:instrText xml:space="preserve"> PAGEREF _Toc21337380 \h </w:instrText>
-          </w:r>
-          <w:r>
-            <w:rPr>
-              <w:noProof/>
-              <w:webHidden/>
-            </w:rPr>
-          </w:r>
-          <w:r>
-            <w:rPr>
-              <w:noProof/>
-              <w:webHidden/>
-            </w:rPr>
-            <w:fldChar w:fldCharType="separate"/>
-          </w:r>
-          <w:r>
-            <w:rPr>
-              <w:noProof/>
-              <w:webHidden/>
-            </w:rPr>
-            <w:t>31</w:t>
-          </w:r>
-          <w:r>
-            <w:rPr>
-              <w:noProof/>
-              <w:webHidden/>
-            </w:rPr>
-            <w:fldChar w:fldCharType="end"/>
-          </w:r>
-          <w:r>
-            <w:rPr>
-              <w:rStyle w:val="Collegamentoipertestuale"/>
-              <w:noProof/>
-            </w:rPr>
-            <w:fldChar w:fldCharType="end"/>
-          </w:r>
+          <w:hyperlink w:anchor="_Toc21337380" w:history="1">
+            <w:r>
+              <w:rPr>
+                <w:rStyle w:val="Collegamentoipertestuale"/>
+                <w:noProof/>
+              </w:rPr>
+              <w:t>Integrazione dell’AST con il backend del portale dei servizi</w:t>
+            </w:r>
+            <w:r>
+              <w:rPr>
+                <w:noProof/>
+                <w:webHidden/>
+              </w:rPr>
+              <w:tab/>
+            </w:r>
+            <w:r>
+              <w:rPr>
+                <w:noProof/>
+                <w:webHidden/>
+              </w:rPr>
+              <w:fldChar w:fldCharType="begin"/>
+            </w:r>
+            <w:r>
+              <w:rPr>
+                <w:noProof/>
+                <w:webHidden/>
+              </w:rPr>
+              <w:instrText xml:space="preserve"> PAGEREF _Toc21337380 \h </w:instrText>
+            </w:r>
+            <w:r>
+              <w:rPr>
+                <w:noProof/>
+                <w:webHidden/>
+              </w:rPr>
+            </w:r>
+            <w:r>
+              <w:rPr>
+                <w:noProof/>
+                <w:webHidden/>
+              </w:rPr>
+              <w:fldChar w:fldCharType="separate"/>
+            </w:r>
+            <w:r>
+              <w:rPr>
+                <w:noProof/>
+                <w:webHidden/>
+              </w:rPr>
+              <w:t>31</w:t>
+            </w:r>
+            <w:r>
+              <w:rPr>
+                <w:noProof/>
+                <w:webHidden/>
+              </w:rPr>
+              <w:fldChar w:fldCharType="end"/>
+            </w:r>
+          </w:hyperlink>
         </w:p>
         <w:p>
           <w:pPr>
@@ -2841,7 +2776,6 @@
             </w:rPr>
           </w:pPr>
           <w:r>
-            <w:lastRenderedPageBreak/>
             <w:fldChar w:fldCharType="end"/>
           </w:r>
         </w:p>
@@ -2854,13 +2788,13 @@
       <w:r>
         <w:br w:type="page"/>
       </w:r>
-      <w:bookmarkStart w:id="1" w:name="_Toc21337364"/>
+      <w:bookmarkStart w:id="0" w:name="_Toc21337364"/>
       <w:proofErr w:type="spellStart"/>
       <w:r>
         <w:lastRenderedPageBreak/>
         <w:t>Abstract</w:t>
       </w:r>
-      <w:bookmarkEnd w:id="1"/>
+      <w:bookmarkEnd w:id="0"/>
       <w:proofErr w:type="spellEnd"/>
     </w:p>
     <w:p>
@@ -2935,7 +2869,6 @@
           <w:right w:val="nil"/>
           <w:between w:val="nil"/>
         </w:pBdr>
-        <w:spacing w:after="0"/>
       </w:pPr>
       <w:r>
         <w:rPr>
@@ -3015,7 +2948,6 @@
           <w:right w:val="nil"/>
           <w:between w:val="nil"/>
         </w:pBdr>
-        <w:spacing w:before="0" w:after="0"/>
       </w:pPr>
       <w:r>
         <w:rPr>
@@ -3080,7 +3012,6 @@
           <w:right w:val="nil"/>
           <w:between w:val="nil"/>
         </w:pBdr>
-        <w:spacing w:before="0" w:after="0"/>
       </w:pPr>
       <w:r>
         <w:rPr>
@@ -3151,7 +3082,6 @@
           <w:right w:val="nil"/>
           <w:between w:val="nil"/>
         </w:pBdr>
-        <w:spacing w:before="0" w:after="0"/>
       </w:pPr>
       <w:r>
         <w:rPr>
@@ -3202,7 +3132,6 @@
           <w:right w:val="nil"/>
           <w:between w:val="nil"/>
         </w:pBdr>
-        <w:spacing w:before="0" w:after="0"/>
       </w:pPr>
       <w:r>
         <w:rPr>
@@ -3298,7 +3227,6 @@
           <w:right w:val="nil"/>
           <w:between w:val="nil"/>
         </w:pBdr>
-        <w:spacing w:before="0"/>
       </w:pPr>
       <w:r>
         <w:rPr>
@@ -3356,14 +3284,14 @@
       <w:pPr>
         <w:pStyle w:val="Titolo1"/>
       </w:pPr>
-      <w:bookmarkStart w:id="2" w:name="_Ref19008945"/>
-      <w:bookmarkStart w:id="3" w:name="_Toc21337365"/>
+      <w:bookmarkStart w:id="1" w:name="_Ref19008945"/>
+      <w:bookmarkStart w:id="2" w:name="_Toc21337365"/>
       <w:r>
         <w:lastRenderedPageBreak/>
         <w:t>Il progetto SIMPATICO</w:t>
       </w:r>
+      <w:bookmarkEnd w:id="1"/>
       <w:bookmarkEnd w:id="2"/>
-      <w:bookmarkEnd w:id="3"/>
     </w:p>
     <w:p>
       <w:r>
@@ -3479,7 +3407,6 @@
           <w:right w:val="nil"/>
           <w:between w:val="nil"/>
         </w:pBdr>
-        <w:spacing w:after="0"/>
       </w:pPr>
       <w:r>
         <w:rPr>
@@ -3501,7 +3428,6 @@
           <w:right w:val="nil"/>
           <w:between w:val="nil"/>
         </w:pBdr>
-        <w:spacing w:before="0" w:after="0"/>
       </w:pPr>
       <w:r>
         <w:rPr>
@@ -3523,7 +3449,6 @@
           <w:right w:val="nil"/>
           <w:between w:val="nil"/>
         </w:pBdr>
-        <w:spacing w:before="0"/>
       </w:pPr>
       <w:r>
         <w:rPr>
@@ -3590,7 +3515,6 @@
           <w:right w:val="nil"/>
           <w:between w:val="nil"/>
         </w:pBdr>
-        <w:spacing w:after="0"/>
       </w:pPr>
       <w:r>
         <w:rPr>
@@ -3612,7 +3536,6 @@
           <w:right w:val="nil"/>
           <w:between w:val="nil"/>
         </w:pBdr>
-        <w:spacing w:before="0" w:after="0"/>
       </w:pPr>
       <w:r>
         <w:rPr>
@@ -3634,7 +3557,6 @@
           <w:right w:val="nil"/>
           <w:between w:val="nil"/>
         </w:pBdr>
-        <w:spacing w:before="0"/>
       </w:pPr>
       <w:r>
         <w:rPr>
@@ -3657,7 +3579,6 @@
         <w:rPr>
           <w:noProof/>
         </w:rPr>
-        <w:lastRenderedPageBreak/>
         <w:drawing>
           <wp:inline distT="0" distB="0" distL="0" distR="0">
             <wp:extent cx="4082400" cy="2772000"/>
@@ -3704,7 +3625,7 @@
           <w:lang w:val="it-IT"/>
         </w:rPr>
       </w:pPr>
-      <w:bookmarkStart w:id="4" w:name="_Ref19011634"/>
+      <w:bookmarkStart w:id="3" w:name="_Ref19011634"/>
       <w:r>
         <w:rPr>
           <w:lang w:val="it-IT"/>
@@ -3733,7 +3654,7 @@
       <w:r>
         <w:fldChar w:fldCharType="end"/>
       </w:r>
-      <w:bookmarkEnd w:id="4"/>
+      <w:bookmarkEnd w:id="3"/>
       <w:r>
         <w:rPr>
           <w:lang w:val="it-IT"/>
@@ -3742,9 +3663,10 @@
       </w:r>
     </w:p>
     <w:p>
-      <w:bookmarkStart w:id="5" w:name="_heading=h.1fob9te" w:colFirst="0" w:colLast="0"/>
-      <w:bookmarkEnd w:id="5"/>
-      <w:r>
+      <w:bookmarkStart w:id="4" w:name="_heading=h.1fob9te" w:colFirst="0" w:colLast="0"/>
+      <w:bookmarkEnd w:id="4"/>
+      <w:r>
+        <w:lastRenderedPageBreak/>
         <w:t>La soluzione proposta è neutra rispetto al sistema informativo ospite. L’integrazione è basata su tecniche che consentono di minimizzare gli impatti sui servizi online precedentemente sviluppati. In sostanza, come mostrato in Figura 2, il tutto è basato su di filtro che diventa parte attiva nell’interazione tra utente e servizio PA e consente di attivare le funzioni adattive della piattaforma SIMPATICO.</w:t>
       </w:r>
     </w:p>
@@ -3845,8 +3767,8 @@
       <w:proofErr w:type="spellEnd"/>
     </w:p>
     <w:p>
-      <w:bookmarkStart w:id="6" w:name="_heading=h.3znysh7" w:colFirst="0" w:colLast="0"/>
-      <w:bookmarkEnd w:id="6"/>
+      <w:bookmarkStart w:id="5" w:name="_heading=h.3znysh7" w:colFirst="0" w:colLast="0"/>
+      <w:bookmarkEnd w:id="5"/>
       <w:r>
         <w:t xml:space="preserve">Il team internazionale di SIMPATICO conta la Fondazione Bruno Kessler (FBK), l'Università di </w:t>
       </w:r>
@@ -3918,19 +3840,19 @@
       <w:pPr>
         <w:pStyle w:val="Titolo1"/>
       </w:pPr>
-      <w:bookmarkStart w:id="7" w:name="_heading=h.2et92p0" w:colFirst="0" w:colLast="0"/>
-      <w:bookmarkEnd w:id="7"/>
+      <w:bookmarkStart w:id="6" w:name="_heading=h.2et92p0" w:colFirst="0" w:colLast="0"/>
+      <w:bookmarkEnd w:id="6"/>
       <w:r>
         <w:br w:type="page"/>
       </w:r>
-      <w:bookmarkStart w:id="8" w:name="_Ref19008964"/>
-      <w:bookmarkStart w:id="9" w:name="_Toc21337366"/>
+      <w:bookmarkStart w:id="7" w:name="_Ref19008964"/>
+      <w:bookmarkStart w:id="8" w:name="_Toc21337366"/>
       <w:r>
         <w:lastRenderedPageBreak/>
         <w:t>Elementi di interoperabilità</w:t>
       </w:r>
+      <w:bookmarkEnd w:id="7"/>
       <w:bookmarkEnd w:id="8"/>
-      <w:bookmarkEnd w:id="9"/>
     </w:p>
     <w:p>
       <w:pPr>
@@ -3969,7 +3891,7 @@
       <w:pPr>
         <w:pStyle w:val="Titolo2"/>
       </w:pPr>
-      <w:bookmarkStart w:id="10" w:name="_Toc21337367"/>
+      <w:bookmarkStart w:id="9" w:name="_Toc21337367"/>
       <w:proofErr w:type="spellStart"/>
       <w:r>
         <w:t>European</w:t>
@@ -3986,7 +3908,7 @@
       <w:r>
         <w:t xml:space="preserve"> Framework</w:t>
       </w:r>
-      <w:bookmarkEnd w:id="10"/>
+      <w:bookmarkEnd w:id="9"/>
     </w:p>
     <w:p>
       <w:r>
@@ -4064,7 +3986,6 @@
           <w:right w:val="nil"/>
           <w:between w:val="nil"/>
         </w:pBdr>
-        <w:spacing w:after="0"/>
         <w:rPr>
           <w:color w:val="000000"/>
         </w:rPr>
@@ -4096,7 +4017,6 @@
           <w:right w:val="nil"/>
           <w:between w:val="nil"/>
         </w:pBdr>
-        <w:spacing w:before="0" w:after="0"/>
         <w:rPr>
           <w:color w:val="000000"/>
         </w:rPr>
@@ -4128,7 +4048,6 @@
           <w:right w:val="nil"/>
           <w:between w:val="nil"/>
         </w:pBdr>
-        <w:spacing w:before="0" w:after="0"/>
         <w:rPr>
           <w:color w:val="000000"/>
         </w:rPr>
@@ -4160,7 +4079,6 @@
           <w:right w:val="nil"/>
           <w:between w:val="nil"/>
         </w:pBdr>
-        <w:spacing w:before="0"/>
         <w:rPr>
           <w:color w:val="000000"/>
         </w:rPr>
@@ -4233,7 +4151,7 @@
           <w:lang w:val="it-IT"/>
         </w:rPr>
       </w:pPr>
-      <w:bookmarkStart w:id="11" w:name="_Ref19011655"/>
+      <w:bookmarkStart w:id="10" w:name="_Ref19011655"/>
       <w:r>
         <w:rPr>
           <w:lang w:val="it-IT"/>
@@ -4262,7 +4180,7 @@
       <w:r>
         <w:fldChar w:fldCharType="end"/>
       </w:r>
-      <w:bookmarkEnd w:id="11"/>
+      <w:bookmarkEnd w:id="10"/>
       <w:r>
         <w:rPr>
           <w:lang w:val="it-IT"/>
@@ -4285,10 +4203,9 @@
       </w:r>
     </w:p>
     <w:p>
-      <w:bookmarkStart w:id="12" w:name="_heading=h.1t3h5sf" w:colFirst="0" w:colLast="0"/>
-      <w:bookmarkEnd w:id="12"/>
-      <w:r>
-        <w:lastRenderedPageBreak/>
+      <w:bookmarkStart w:id="11" w:name="_heading=h.1t3h5sf" w:colFirst="0" w:colLast="0"/>
+      <w:bookmarkEnd w:id="11"/>
+      <w:r>
         <w:t xml:space="preserve">Nel suo insieme il modello di interoperabilità delineato nell’EIF è stato disegnato sulla base di 12 principi di interoperabilità, condivisi dagli Stati membri della Comunità Europea, individuati quali aspetti fondamentali per guidare le azioni tese a garantire l’interoperabilità. Nella tabella sotto sono riportati i principi di riferimento e l’applicazione degli stessi in SIMPATICO. </w:t>
       </w:r>
     </w:p>
@@ -4323,10 +4240,8 @@
             <w:tcW w:w="4530" w:type="dxa"/>
           </w:tcPr>
           <w:p>
-            <w:pPr>
-              <w:jc w:val="left"/>
-            </w:pPr>
-            <w:r>
+            <w:r>
+              <w:lastRenderedPageBreak/>
               <w:t>Principio EIF</w:t>
             </w:r>
           </w:p>
@@ -4337,7 +4252,6 @@
           </w:tcPr>
           <w:p>
             <w:pPr>
-              <w:jc w:val="left"/>
               <w:cnfStyle w:val="100000000000" w:firstRow="1" w:lastRow="0" w:firstColumn="0" w:lastColumn="0" w:oddVBand="0" w:evenVBand="0" w:oddHBand="0" w:evenHBand="0" w:firstRowFirstColumn="0" w:firstRowLastColumn="0" w:lastRowFirstColumn="0" w:lastRowLastColumn="0"/>
             </w:pPr>
             <w:r>
@@ -4356,9 +4270,6 @@
             <w:tcW w:w="4530" w:type="dxa"/>
           </w:tcPr>
           <w:p>
-            <w:pPr>
-              <w:jc w:val="left"/>
-            </w:pPr>
             <w:r>
               <w:t xml:space="preserve">Sussidiarietà e proporzionalità. </w:t>
             </w:r>
@@ -4370,7 +4281,6 @@
           </w:tcPr>
           <w:p>
             <w:pPr>
-              <w:jc w:val="left"/>
               <w:cnfStyle w:val="000000100000" w:firstRow="0" w:lastRow="0" w:firstColumn="0" w:lastColumn="0" w:oddVBand="0" w:evenVBand="0" w:oddHBand="1" w:evenHBand="0" w:firstRowFirstColumn="0" w:firstRowLastColumn="0" w:lastRowFirstColumn="0" w:lastRowLastColumn="0"/>
             </w:pPr>
             <w:r>
@@ -4386,9 +4296,6 @@
             <w:tcW w:w="4530" w:type="dxa"/>
           </w:tcPr>
           <w:p>
-            <w:pPr>
-              <w:jc w:val="left"/>
-            </w:pPr>
             <w:r>
               <w:t xml:space="preserve">Apertura. </w:t>
             </w:r>
@@ -4400,7 +4307,6 @@
           </w:tcPr>
           <w:p>
             <w:pPr>
-              <w:jc w:val="left"/>
               <w:cnfStyle w:val="000000000000" w:firstRow="0" w:lastRow="0" w:firstColumn="0" w:lastColumn="0" w:oddVBand="0" w:evenVBand="0" w:oddHBand="0" w:evenHBand="0" w:firstRowFirstColumn="0" w:firstRowLastColumn="0" w:lastRowFirstColumn="0" w:lastRowLastColumn="0"/>
             </w:pPr>
             <w:r>
@@ -4427,9 +4333,6 @@
             <w:tcW w:w="4530" w:type="dxa"/>
           </w:tcPr>
           <w:p>
-            <w:pPr>
-              <w:jc w:val="left"/>
-            </w:pPr>
             <w:r>
               <w:t xml:space="preserve">Trasparenza. </w:t>
             </w:r>
@@ -4441,7 +4344,6 @@
           </w:tcPr>
           <w:p>
             <w:pPr>
-              <w:jc w:val="left"/>
               <w:cnfStyle w:val="000000100000" w:firstRow="0" w:lastRow="0" w:firstColumn="0" w:lastColumn="0" w:oddVBand="0" w:evenVBand="0" w:oddHBand="1" w:evenHBand="0" w:firstRowFirstColumn="0" w:firstRowLastColumn="0" w:lastRowFirstColumn="0" w:lastRowLastColumn="0"/>
             </w:pPr>
             <w:r>
@@ -4477,9 +4379,6 @@
             <w:tcW w:w="4530" w:type="dxa"/>
           </w:tcPr>
           <w:p>
-            <w:pPr>
-              <w:jc w:val="left"/>
-            </w:pPr>
             <w:r>
               <w:t xml:space="preserve">Riusabilità. </w:t>
             </w:r>
@@ -4491,7 +4390,6 @@
           </w:tcPr>
           <w:p>
             <w:pPr>
-              <w:jc w:val="left"/>
               <w:cnfStyle w:val="000000000000" w:firstRow="0" w:lastRow="0" w:firstColumn="0" w:lastColumn="0" w:oddVBand="0" w:evenVBand="0" w:oddHBand="0" w:evenHBand="0" w:firstRowFirstColumn="0" w:firstRowLastColumn="0" w:lastRowFirstColumn="0" w:lastRowLastColumn="0"/>
             </w:pPr>
             <w:r>
@@ -4510,9 +4408,6 @@
             <w:tcW w:w="4530" w:type="dxa"/>
           </w:tcPr>
           <w:p>
-            <w:pPr>
-              <w:jc w:val="left"/>
-            </w:pPr>
             <w:r>
               <w:t xml:space="preserve">Neutralità tecnologica e portabilità dei dati. </w:t>
             </w:r>
@@ -4524,7 +4419,6 @@
           </w:tcPr>
           <w:p>
             <w:pPr>
-              <w:jc w:val="left"/>
               <w:cnfStyle w:val="000000100000" w:firstRow="0" w:lastRow="0" w:firstColumn="0" w:lastColumn="0" w:oddVBand="0" w:evenVBand="0" w:oddHBand="1" w:evenHBand="0" w:firstRowFirstColumn="0" w:firstRowLastColumn="0" w:lastRowFirstColumn="0" w:lastRowLastColumn="0"/>
             </w:pPr>
             <w:r>
@@ -4548,9 +4442,6 @@
             <w:tcW w:w="4530" w:type="dxa"/>
           </w:tcPr>
           <w:p>
-            <w:pPr>
-              <w:jc w:val="left"/>
-            </w:pPr>
             <w:r>
               <w:t xml:space="preserve">Centralità dell’utente. </w:t>
             </w:r>
@@ -4562,7 +4453,6 @@
           </w:tcPr>
           <w:p>
             <w:pPr>
-              <w:jc w:val="left"/>
               <w:cnfStyle w:val="000000000000" w:firstRow="0" w:lastRow="0" w:firstColumn="0" w:lastColumn="0" w:oddVBand="0" w:evenVBand="0" w:oddHBand="0" w:evenHBand="0" w:firstRowFirstColumn="0" w:firstRowLastColumn="0" w:lastRowFirstColumn="0" w:lastRowLastColumn="0"/>
             </w:pPr>
             <w:r>
@@ -4587,9 +4477,6 @@
             <w:tcW w:w="4530" w:type="dxa"/>
           </w:tcPr>
           <w:p>
-            <w:pPr>
-              <w:jc w:val="left"/>
-            </w:pPr>
             <w:r>
               <w:t xml:space="preserve">Inclusione e accessibilità. </w:t>
             </w:r>
@@ -4601,7 +4488,6 @@
           </w:tcPr>
           <w:p>
             <w:pPr>
-              <w:jc w:val="left"/>
               <w:cnfStyle w:val="000000100000" w:firstRow="0" w:lastRow="0" w:firstColumn="0" w:lastColumn="0" w:oddVBand="0" w:evenVBand="0" w:oddHBand="1" w:evenHBand="0" w:firstRowFirstColumn="0" w:firstRowLastColumn="0" w:lastRowFirstColumn="0" w:lastRowLastColumn="0"/>
             </w:pPr>
             <w:r>
@@ -4617,11 +4503,7 @@
             <w:tcW w:w="4530" w:type="dxa"/>
           </w:tcPr>
           <w:p>
-            <w:pPr>
-              <w:jc w:val="left"/>
-            </w:pPr>
-            <w:r>
-              <w:lastRenderedPageBreak/>
+            <w:r>
               <w:t xml:space="preserve">Sicurezza e privacy. </w:t>
             </w:r>
           </w:p>
@@ -4632,7 +4514,6 @@
           </w:tcPr>
           <w:p>
             <w:pPr>
-              <w:jc w:val="left"/>
               <w:cnfStyle w:val="000000000000" w:firstRow="0" w:lastRow="0" w:firstColumn="0" w:lastColumn="0" w:oddVBand="0" w:evenVBand="0" w:oddHBand="0" w:evenHBand="0" w:firstRowFirstColumn="0" w:firstRowLastColumn="0" w:lastRowFirstColumn="0" w:lastRowLastColumn="0"/>
             </w:pPr>
             <w:r>
@@ -4651,9 +4532,6 @@
             <w:tcW w:w="4530" w:type="dxa"/>
           </w:tcPr>
           <w:p>
-            <w:pPr>
-              <w:jc w:val="left"/>
-            </w:pPr>
             <w:r>
               <w:t xml:space="preserve">Multilinguismo. </w:t>
             </w:r>
@@ -4665,7 +4543,6 @@
           </w:tcPr>
           <w:p>
             <w:pPr>
-              <w:jc w:val="left"/>
               <w:cnfStyle w:val="000000100000" w:firstRow="0" w:lastRow="0" w:firstColumn="0" w:lastColumn="0" w:oddVBand="0" w:evenVBand="0" w:oddHBand="1" w:evenHBand="0" w:firstRowFirstColumn="0" w:firstRowLastColumn="0" w:lastRowFirstColumn="0" w:lastRowLastColumn="0"/>
             </w:pPr>
             <w:r>
@@ -4703,9 +4580,6 @@
             <w:tcW w:w="4530" w:type="dxa"/>
           </w:tcPr>
           <w:p>
-            <w:pPr>
-              <w:jc w:val="left"/>
-            </w:pPr>
             <w:r>
               <w:t xml:space="preserve">Semplificazione Amministrativa. </w:t>
             </w:r>
@@ -4717,7 +4591,6 @@
           </w:tcPr>
           <w:p>
             <w:pPr>
-              <w:jc w:val="left"/>
               <w:cnfStyle w:val="000000000000" w:firstRow="0" w:lastRow="0" w:firstColumn="0" w:lastColumn="0" w:oddVBand="0" w:evenVBand="0" w:oddHBand="0" w:evenHBand="0" w:firstRowFirstColumn="0" w:firstRowLastColumn="0" w:lastRowFirstColumn="0" w:lastRowLastColumn="0"/>
             </w:pPr>
             <w:r>
@@ -4736,18 +4609,11 @@
             <w:tcW w:w="4530" w:type="dxa"/>
           </w:tcPr>
           <w:p>
-            <w:pPr>
-              <w:jc w:val="left"/>
-            </w:pPr>
             <w:r>
               <w:t xml:space="preserve">Conservazione delle informazioni. </w:t>
             </w:r>
           </w:p>
-          <w:p>
-            <w:pPr>
-              <w:jc w:val="left"/>
-            </w:pPr>
-          </w:p>
+          <w:p/>
         </w:tc>
         <w:tc>
           <w:tcPr>
@@ -4755,7 +4621,6 @@
           </w:tcPr>
           <w:p>
             <w:pPr>
-              <w:jc w:val="left"/>
               <w:cnfStyle w:val="000000100000" w:firstRow="0" w:lastRow="0" w:firstColumn="0" w:lastColumn="0" w:oddVBand="0" w:evenVBand="0" w:oddHBand="1" w:evenHBand="0" w:firstRowFirstColumn="0" w:firstRowLastColumn="0" w:lastRowFirstColumn="0" w:lastRowLastColumn="0"/>
             </w:pPr>
             <w:r>
@@ -4771,9 +4636,6 @@
             <w:tcW w:w="4530" w:type="dxa"/>
           </w:tcPr>
           <w:p>
-            <w:pPr>
-              <w:jc w:val="left"/>
-            </w:pPr>
             <w:r>
               <w:t xml:space="preserve">Valutazione dell’efficacia e dell’efficienza. </w:t>
             </w:r>
@@ -4786,7 +4648,6 @@
           <w:p>
             <w:pPr>
               <w:keepNext/>
-              <w:jc w:val="left"/>
               <w:cnfStyle w:val="000000000000" w:firstRow="0" w:lastRow="0" w:firstColumn="0" w:lastColumn="0" w:oddVBand="0" w:evenVBand="0" w:oddHBand="0" w:evenHBand="0" w:firstRowFirstColumn="0" w:firstRowLastColumn="0" w:lastRowFirstColumn="0" w:lastRowLastColumn="0"/>
             </w:pPr>
             <w:r>
@@ -4862,8 +4723,9 @@
       <w:pPr>
         <w:pStyle w:val="Titolo2"/>
       </w:pPr>
-      <w:bookmarkStart w:id="13" w:name="_Toc21337368"/>
-      <w:r>
+      <w:bookmarkStart w:id="12" w:name="_Toc21337368"/>
+      <w:r>
+        <w:lastRenderedPageBreak/>
         <w:t>Aderenza L</w:t>
       </w:r>
       <w:r>
@@ -4878,7 +4740,7 @@
       <w:r>
         <w:t xml:space="preserve"> AGID</w:t>
       </w:r>
-      <w:bookmarkEnd w:id="13"/>
+      <w:bookmarkEnd w:id="12"/>
     </w:p>
     <w:p>
       <w:r>
@@ -4894,20 +4756,36 @@
         <w:t>le Linee Guida del Modello di interoperabilità</w:t>
       </w:r>
       <w:r>
-        <w:t xml:space="preserve">. Una versione preliminare delle linee guida è disponibile all’indirizzo </w:t>
+        <w:t xml:space="preserve">. </w:t>
+      </w:r>
+      <w:r>
+        <w:t>La</w:t>
+      </w:r>
+      <w:r>
+        <w:t xml:space="preserve"> versione </w:t>
+      </w:r>
+      <w:r>
+        <w:t>attuale</w:t>
+      </w:r>
+      <w:r>
+        <w:t xml:space="preserve"> delle linee guida è disponibile all’indirizzo </w:t>
       </w:r>
       <w:hyperlink r:id="rId13" w:history="1">
         <w:r>
           <w:rPr>
-            <w:rStyle w:val="Collegamentoipertestuale"/>
+            <w:color w:val="0000FF"/>
+            <w:u w:val="single"/>
           </w:rPr>
-          <w:t>https://docs.italia.it/italia/piano-triennale-ict/lg-modellointeroperabilita-docs/it/bozza/doc/doc_01_cap_00.html</w:t>
+          <w:t>https://www.agid.gov.it/sites/default/files/repository_files/lg-acquisizione-e-riuso-software-per-pa-docs_pubblicata.pdf</w:t>
         </w:r>
       </w:hyperlink>
       <w:r>
-        <w:t xml:space="preserve">. </w:t>
-      </w:r>
+        <w:t>.</w:t>
+      </w:r>
+      <w:bookmarkStart w:id="13" w:name="_GoBack"/>
+      <w:bookmarkEnd w:id="13"/>
     </w:p>
+    <w:p/>
     <w:p>
       <w:r>
         <w:t>Il Modello di Interoperabilità </w:t>
@@ -5086,11 +4964,7 @@
         <w:t>È</w:t>
       </w:r>
       <w:r>
-        <w:t xml:space="preserve"> evidente infatti che per garantire </w:t>
-      </w:r>
-      <w:r>
-        <w:lastRenderedPageBreak/>
-        <w:t xml:space="preserve">l’interoperabilità di una piattaforma o sistema software nel tempo, la dimensione della </w:t>
+        <w:t xml:space="preserve"> evidente infatti che per garantire l’interoperabilità di una piattaforma o sistema software nel tempo, la dimensione della </w:t>
       </w:r>
       <w:proofErr w:type="spellStart"/>
       <w:r>
@@ -5124,13 +4998,7 @@
     </w:p>
     <w:p>
       <w:r>
-        <w:t xml:space="preserve">Dal punto di vista tecnico </w:t>
-      </w:r>
-      <w:r>
-        <w:t>e del processo di sviluppo</w:t>
-      </w:r>
-      <w:r>
-        <w:t xml:space="preserve">, SIMPATICO è pienamente compatibile con le linee guida sopra introdotte. In particolare, come abbiamo visto, la progettazione ha tenuto conto delle specifiche del </w:t>
+        <w:t xml:space="preserve">Dal punto di vista tecnico e del processo di sviluppo, SIMPATICO è pienamente compatibile con le linee guida sopra introdotte. In particolare, come abbiamo visto, la progettazione ha tenuto conto delle specifiche del </w:t>
       </w:r>
       <w:r>
         <w:t>nuovo </w:t>
@@ -5411,6 +5279,7 @@
     <w:p/>
     <w:p>
       <w:r>
+        <w:lastRenderedPageBreak/>
         <w:t xml:space="preserve">In sintesi, si può notare come il modello sia in gran parte definito attorno a un insieme base di concetti </w:t>
       </w:r>
       <w:proofErr w:type="spellStart"/>
@@ -5915,7 +5784,6 @@
           </w:tcPr>
           <w:p>
             <w:pPr>
-              <w:jc w:val="left"/>
               <w:rPr>
                 <w:b/>
                 <w:sz w:val="20"/>
@@ -5933,7 +5801,6 @@
           </w:p>
           <w:p>
             <w:pPr>
-              <w:jc w:val="left"/>
               <w:rPr>
                 <w:b/>
                 <w:sz w:val="20"/>
@@ -6005,7 +5872,6 @@
           </w:tcPr>
           <w:p>
             <w:pPr>
-              <w:jc w:val="left"/>
               <w:rPr>
                 <w:sz w:val="20"/>
                 <w:szCs w:val="20"/>
@@ -6023,7 +5889,6 @@
           </w:p>
           <w:p>
             <w:pPr>
-              <w:jc w:val="left"/>
               <w:rPr>
                 <w:sz w:val="20"/>
                 <w:szCs w:val="20"/>
@@ -6041,7 +5906,6 @@
           </w:p>
           <w:p>
             <w:pPr>
-              <w:jc w:val="left"/>
               <w:rPr>
                 <w:sz w:val="20"/>
                 <w:szCs w:val="20"/>
@@ -6243,7 +6107,6 @@
           </w:tcPr>
           <w:p>
             <w:pPr>
-              <w:jc w:val="left"/>
               <w:rPr>
                 <w:sz w:val="20"/>
                 <w:szCs w:val="20"/>
@@ -6261,7 +6124,6 @@
           </w:p>
           <w:p>
             <w:pPr>
-              <w:jc w:val="left"/>
               <w:rPr>
                 <w:sz w:val="20"/>
                 <w:szCs w:val="20"/>
@@ -6279,7 +6141,6 @@
           </w:p>
           <w:p>
             <w:pPr>
-              <w:jc w:val="left"/>
               <w:rPr>
                 <w:sz w:val="20"/>
                 <w:szCs w:val="20"/>
@@ -6315,7 +6176,6 @@
           </w:p>
           <w:p>
             <w:pPr>
-              <w:jc w:val="left"/>
               <w:rPr>
                 <w:sz w:val="20"/>
                 <w:szCs w:val="20"/>
@@ -6547,7 +6407,6 @@
           </w:tcPr>
           <w:p>
             <w:pPr>
-              <w:jc w:val="left"/>
               <w:rPr>
                 <w:sz w:val="20"/>
                 <w:szCs w:val="20"/>
@@ -6563,7 +6422,6 @@
           </w:p>
           <w:p>
             <w:pPr>
-              <w:jc w:val="left"/>
               <w:rPr>
                 <w:sz w:val="20"/>
                 <w:szCs w:val="20"/>
@@ -6579,7 +6437,6 @@
           </w:p>
           <w:p>
             <w:pPr>
-              <w:jc w:val="left"/>
               <w:rPr>
                 <w:sz w:val="20"/>
                 <w:szCs w:val="20"/>
@@ -6709,7 +6566,6 @@
           </w:tcPr>
           <w:p>
             <w:pPr>
-              <w:jc w:val="left"/>
               <w:rPr>
                 <w:sz w:val="20"/>
                 <w:szCs w:val="20"/>
@@ -6727,7 +6583,6 @@
           </w:p>
           <w:p>
             <w:pPr>
-              <w:jc w:val="left"/>
               <w:rPr>
                 <w:sz w:val="20"/>
                 <w:szCs w:val="20"/>
@@ -6755,7 +6610,6 @@
           </w:p>
           <w:p>
             <w:pPr>
-              <w:jc w:val="left"/>
               <w:rPr>
                 <w:sz w:val="20"/>
                 <w:szCs w:val="20"/>
@@ -6821,15 +6675,7 @@
                 <w:sz w:val="20"/>
                 <w:szCs w:val="20"/>
               </w:rPr>
-              <w:t xml:space="preserve">, sviluppato nel progetto EU SIMPATICO, relativamente alla descrizione </w:t>
-            </w:r>
-            <w:r>
-              <w:rPr>
-                <w:sz w:val="20"/>
-                <w:szCs w:val="20"/>
-              </w:rPr>
-              <w:lastRenderedPageBreak/>
-              <w:t>di un servizio o all'interno del servizio online permette di:</w:t>
+              <w:t>, sviluppato nel progetto EU SIMPATICO, relativamente alla descrizione di un servizio o all'interno del servizio online permette di:</w:t>
             </w:r>
           </w:p>
           <w:p>
@@ -6962,6 +6808,7 @@
                 <w:sz w:val="20"/>
                 <w:szCs w:val="20"/>
               </w:rPr>
+              <w:lastRenderedPageBreak/>
               <w:t>visualizzare il ranking degli utenti.</w:t>
             </w:r>
           </w:p>
@@ -7060,7 +6907,6 @@
           </w:tcPr>
           <w:p>
             <w:pPr>
-              <w:jc w:val="left"/>
               <w:rPr>
                 <w:sz w:val="20"/>
                 <w:szCs w:val="20"/>
@@ -7073,13 +6919,11 @@
                 <w:szCs w:val="20"/>
                 <w:lang w:val="en-US"/>
               </w:rPr>
-              <w:lastRenderedPageBreak/>
               <w:t>BP-T-SW-10</w:t>
             </w:r>
           </w:p>
           <w:p>
             <w:pPr>
-              <w:jc w:val="left"/>
               <w:rPr>
                 <w:sz w:val="20"/>
                 <w:szCs w:val="20"/>
@@ -7115,7 +6959,6 @@
           </w:p>
           <w:p>
             <w:pPr>
-              <w:jc w:val="left"/>
               <w:rPr>
                 <w:sz w:val="20"/>
                 <w:szCs w:val="20"/>
@@ -7511,7 +7354,6 @@
         <w:rPr>
           <w:noProof/>
         </w:rPr>
-        <w:lastRenderedPageBreak/>
         <w:drawing>
           <wp:inline distT="0" distB="0" distL="0" distR="0" wp14:anchorId="77CDC6E7" wp14:editId="2C547F29">
             <wp:extent cx="5435600" cy="3911600"/>
@@ -7599,6 +7441,7 @@
     </w:p>
     <w:p>
       <w:r>
+        <w:lastRenderedPageBreak/>
         <w:t xml:space="preserve">L’Interactive Front-End (IFE) permette al cittadino di avere un accesso diretto alle funzioni messe a disposizione del </w:t>
       </w:r>
       <w:proofErr w:type="spellStart"/>
@@ -7792,7 +7635,6 @@
           </w:tcPr>
           <w:p>
             <w:r>
-              <w:lastRenderedPageBreak/>
               <w:t>ID</w:t>
             </w:r>
           </w:p>
@@ -8190,6 +8032,7 @@
           </w:p>
           <w:p>
             <w:r>
+              <w:lastRenderedPageBreak/>
               <w:t>Semplificazione sintattica: modifica la struttura sintattica delle frasi al fine di renderle più facilmente comprensibili.</w:t>
             </w:r>
           </w:p>
@@ -8212,6 +8055,7 @@
           </w:tcPr>
           <w:p>
             <w:r>
+              <w:lastRenderedPageBreak/>
               <w:t>Input Data</w:t>
             </w:r>
           </w:p>
@@ -8295,7 +8139,6 @@
           </w:tcPr>
           <w:p>
             <w:r>
-              <w:lastRenderedPageBreak/>
               <w:t>Interazioni con i componenti</w:t>
             </w:r>
           </w:p>
@@ -8790,7 +8633,6 @@
               <w:rPr>
                 <w:noProof/>
               </w:rPr>
-              <w:lastRenderedPageBreak/>
               <w:drawing>
                 <wp:inline distT="0" distB="0" distL="0" distR="0">
                   <wp:extent cx="3420000" cy="2170800"/>
@@ -9300,7 +9142,6 @@
           <w:sz w:val="18"/>
           <w:szCs w:val="18"/>
         </w:rPr>
-        <w:lastRenderedPageBreak/>
         <w:t>Tabella 3: QAE card</w:t>
       </w:r>
     </w:p>
@@ -9488,6 +9329,7 @@
               <w:rPr>
                 <w:noProof/>
               </w:rPr>
+              <w:lastRenderedPageBreak/>
               <w:drawing>
                 <wp:inline distT="0" distB="0" distL="0" distR="0">
                   <wp:extent cx="3420000" cy="2455200"/>
@@ -9586,6 +9428,7 @@
           </w:tcPr>
           <w:p>
             <w:r>
+              <w:lastRenderedPageBreak/>
               <w:t>Funzionalità</w:t>
             </w:r>
           </w:p>
@@ -9902,7 +9745,6 @@
           <w:sz w:val="18"/>
           <w:szCs w:val="18"/>
         </w:rPr>
-        <w:lastRenderedPageBreak/>
         <w:t>Tabella 4: CPD card</w:t>
       </w:r>
     </w:p>
@@ -10167,6 +10009,7 @@
           </w:tcPr>
           <w:p>
             <w:r>
+              <w:lastRenderedPageBreak/>
               <w:t>Funzionalità</w:t>
             </w:r>
           </w:p>
@@ -10507,11 +10350,7 @@
             </w:r>
             <w:proofErr w:type="spellEnd"/>
             <w:r>
-              <w:t xml:space="preserve">) installato direttamente nel </w:t>
-            </w:r>
-            <w:r>
-              <w:lastRenderedPageBreak/>
-              <w:t xml:space="preserve">codice del e-service o dell’e-service </w:t>
+              <w:t xml:space="preserve">) installato direttamente nel codice del e-service o dell’e-service </w:t>
             </w:r>
             <w:proofErr w:type="spellStart"/>
             <w:r>
@@ -10734,6 +10573,7 @@
               <w:rPr>
                 <w:noProof/>
               </w:rPr>
+              <w:lastRenderedPageBreak/>
               <w:drawing>
                 <wp:inline distT="0" distB="0" distL="0" distR="0">
                   <wp:extent cx="3420000" cy="2232000"/>
@@ -11556,7 +11396,6 @@
                 <w:right w:val="nil"/>
                 <w:between w:val="nil"/>
               </w:pBdr>
-              <w:spacing w:after="0"/>
             </w:pPr>
             <w:r>
               <w:rPr>
@@ -11578,7 +11417,6 @@
                 <w:right w:val="nil"/>
                 <w:between w:val="nil"/>
               </w:pBdr>
-              <w:spacing w:before="0"/>
             </w:pPr>
             <w:r>
               <w:rPr>
@@ -11645,7 +11483,6 @@
           </w:tcPr>
           <w:p>
             <w:r>
-              <w:lastRenderedPageBreak/>
               <w:t>Output Data</w:t>
             </w:r>
           </w:p>
@@ -11715,8 +11552,6 @@
     </w:p>
     <w:p>
       <w:pPr>
-        <w:spacing w:before="0" w:after="0"/>
-        <w:jc w:val="left"/>
         <w:rPr>
           <w:rFonts w:ascii="Calibri" w:eastAsia="Calibri" w:hAnsi="Calibri" w:cs="Calibri"/>
           <w:color w:val="2F5496"/>
@@ -11786,7 +11621,6 @@
           <w:right w:val="nil"/>
           <w:between w:val="nil"/>
         </w:pBdr>
-        <w:spacing w:after="0"/>
       </w:pPr>
       <w:r>
         <w:rPr>
@@ -11808,7 +11642,6 @@
           <w:right w:val="nil"/>
           <w:between w:val="nil"/>
         </w:pBdr>
-        <w:spacing w:before="0" w:after="0"/>
       </w:pPr>
       <w:r>
         <w:rPr>
@@ -11955,8 +11788,6 @@
           <w:right w:val="nil"/>
           <w:between w:val="nil"/>
         </w:pBdr>
-        <w:spacing w:after="0"/>
-        <w:jc w:val="left"/>
       </w:pPr>
       <w:r>
         <w:rPr>
@@ -12006,8 +11837,6 @@
           <w:right w:val="nil"/>
           <w:between w:val="nil"/>
         </w:pBdr>
-        <w:spacing w:before="0" w:after="0"/>
-        <w:jc w:val="left"/>
       </w:pPr>
       <w:r>
         <w:rPr>
@@ -12049,8 +11878,6 @@
           <w:right w:val="nil"/>
           <w:between w:val="nil"/>
         </w:pBdr>
-        <w:spacing w:before="0" w:after="0"/>
-        <w:jc w:val="left"/>
       </w:pPr>
       <w:r>
         <w:rPr>
@@ -12072,8 +11899,6 @@
           <w:right w:val="nil"/>
           <w:between w:val="nil"/>
         </w:pBdr>
-        <w:spacing w:before="0" w:after="0"/>
-        <w:jc w:val="left"/>
       </w:pPr>
       <w:r>
         <w:rPr>
@@ -12107,8 +11932,6 @@
           <w:right w:val="nil"/>
           <w:between w:val="nil"/>
         </w:pBdr>
-        <w:spacing w:before="0" w:after="0"/>
-        <w:jc w:val="left"/>
         <w:rPr>
           <w:color w:val="000000"/>
           <w:lang w:val="en-US"/>
@@ -12172,8 +11995,6 @@
           <w:right w:val="nil"/>
           <w:between w:val="nil"/>
         </w:pBdr>
-        <w:spacing w:before="0" w:after="0"/>
-        <w:jc w:val="left"/>
       </w:pPr>
       <w:r>
         <w:rPr>
@@ -12265,8 +12086,6 @@
           <w:right w:val="nil"/>
           <w:between w:val="nil"/>
         </w:pBdr>
-        <w:spacing w:before="0"/>
-        <w:jc w:val="left"/>
       </w:pPr>
       <w:r>
         <w:rPr>
@@ -12293,7 +12112,6 @@
     <w:p/>
     <w:p>
       <w:r>
-        <w:lastRenderedPageBreak/>
         <w:t xml:space="preserve">La figura sotto rappresenta la configurazione possibile di un servizio. </w:t>
       </w:r>
     </w:p>
@@ -12745,6 +12563,7 @@
                 <w:rFonts w:eastAsia="Courier New"/>
                 <w:lang w:val="en-US"/>
               </w:rPr>
+              <w:lastRenderedPageBreak/>
               <w:t xml:space="preserve">      var </w:t>
             </w:r>
             <w:proofErr w:type="spellStart"/>
@@ -13563,7 +13382,6 @@
           <w:right w:val="nil"/>
           <w:between w:val="nil"/>
         </w:pBdr>
-        <w:spacing w:after="0"/>
         <w:ind w:hanging="720"/>
         <w:rPr>
           <w:color w:val="000000"/>
@@ -13765,7 +13583,7 @@
           <w:tab w:val="left" w:pos="1985"/>
           <w:tab w:val="left" w:pos="2268"/>
         </w:tabs>
-        <w:spacing w:before="240" w:after="0"/>
+        <w:spacing w:before="240"/>
       </w:pPr>
       <w:r>
         <w:rPr>
@@ -13861,7 +13679,6 @@
           <w:tab w:val="left" w:pos="1985"/>
           <w:tab w:val="left" w:pos="2268"/>
         </w:tabs>
-        <w:spacing w:before="0" w:after="0"/>
       </w:pPr>
       <w:r>
         <w:rPr>
@@ -13919,7 +13736,6 @@
           <w:tab w:val="left" w:pos="1985"/>
           <w:tab w:val="left" w:pos="2268"/>
         </w:tabs>
-        <w:spacing w:before="0"/>
       </w:pPr>
       <w:r>
         <w:rPr>
@@ -14533,7 +14349,6 @@
     </w:p>
     <w:p>
       <w:r>
-        <w:lastRenderedPageBreak/>
         <w:t>Nel primo caso</w:t>
       </w:r>
       <w:r>
@@ -14868,6 +14683,7 @@
               <w:pStyle w:val="Code"/>
             </w:pPr>
             <w:r>
+              <w:lastRenderedPageBreak/>
               <w:t>    </w:t>
             </w:r>
             <w:proofErr w:type="spellStart"/>
@@ -15574,6 +15390,7 @@
         <w:spacing w:before="240"/>
       </w:pPr>
       <w:r>
+        <w:lastRenderedPageBreak/>
         <w:t>Nel secondo caso</w:t>
       </w:r>
       <w:r>
@@ -16756,7 +16573,7 @@
           <w:tab w:val="left" w:pos="1985"/>
           <w:tab w:val="left" w:pos="2268"/>
         </w:tabs>
-        <w:spacing w:before="240" w:after="0"/>
+        <w:spacing w:before="240"/>
         <w:ind w:left="720" w:hanging="720"/>
         <w:rPr>
           <w:color w:val="000000"/>
@@ -16820,7 +16637,7 @@
           <w:tab w:val="left" w:pos="1985"/>
           <w:tab w:val="left" w:pos="2268"/>
         </w:tabs>
-        <w:spacing w:before="240" w:after="0"/>
+        <w:spacing w:before="240"/>
       </w:pPr>
       <w:r>
         <w:rPr>
@@ -16858,7 +16675,6 @@
           <w:tab w:val="left" w:pos="1985"/>
           <w:tab w:val="left" w:pos="2268"/>
         </w:tabs>
-        <w:spacing w:before="0" w:after="0"/>
       </w:pPr>
       <w:r>
         <w:rPr>
@@ -16974,7 +16790,6 @@
           <w:tab w:val="left" w:pos="1985"/>
           <w:tab w:val="left" w:pos="2268"/>
         </w:tabs>
-        <w:spacing w:before="0" w:after="0"/>
       </w:pPr>
       <w:r>
         <w:rPr>
@@ -17102,7 +16917,7 @@
           <w:tab w:val="left" w:pos="1985"/>
           <w:tab w:val="left" w:pos="2268"/>
         </w:tabs>
-        <w:spacing w:before="240" w:after="0"/>
+        <w:spacing w:before="240"/>
       </w:pPr>
       <w:proofErr w:type="spellStart"/>
       <w:r>
@@ -17148,7 +16963,6 @@
           <w:tab w:val="left" w:pos="1985"/>
           <w:tab w:val="left" w:pos="2268"/>
         </w:tabs>
-        <w:spacing w:before="0" w:after="0"/>
       </w:pPr>
       <w:proofErr w:type="spellStart"/>
       <w:r>
@@ -17194,7 +17008,6 @@
           <w:tab w:val="left" w:pos="1985"/>
           <w:tab w:val="left" w:pos="2268"/>
         </w:tabs>
-        <w:spacing w:before="0"/>
       </w:pPr>
       <w:proofErr w:type="spellStart"/>
       <w:r>
@@ -17701,7 +17514,6 @@
           <w:tab w:val="left" w:pos="1985"/>
           <w:tab w:val="left" w:pos="2268"/>
         </w:tabs>
-        <w:spacing w:before="0"/>
       </w:pPr>
     </w:p>
     <w:p>
@@ -17717,7 +17529,6 @@
         </w:tabs>
       </w:pPr>
       <w:r>
-        <w:lastRenderedPageBreak/>
         <w:t>L’annotazione di un blocco/elemento può essere eseguita in due modi.</w:t>
       </w:r>
     </w:p>
@@ -18291,7 +18102,6 @@
           <w:right w:val="nil"/>
           <w:between w:val="nil"/>
         </w:pBdr>
-        <w:spacing w:after="0"/>
       </w:pPr>
       <w:proofErr w:type="spellStart"/>
       <w:r>
@@ -18327,7 +18137,6 @@
           <w:right w:val="nil"/>
           <w:between w:val="nil"/>
         </w:pBdr>
-        <w:spacing w:before="0" w:after="0"/>
       </w:pPr>
       <w:r>
         <w:rPr>
@@ -18355,7 +18164,6 @@
           <w:right w:val="nil"/>
           <w:between w:val="nil"/>
         </w:pBdr>
-        <w:spacing w:before="0" w:after="0"/>
       </w:pPr>
       <w:proofErr w:type="spellStart"/>
       <w:r>
@@ -18391,7 +18199,6 @@
           <w:right w:val="nil"/>
           <w:between w:val="nil"/>
         </w:pBdr>
-        <w:spacing w:before="0"/>
       </w:pPr>
       <w:proofErr w:type="spellStart"/>
       <w:r>
@@ -19542,7 +19349,6 @@
           <w:right w:val="nil"/>
           <w:between w:val="nil"/>
         </w:pBdr>
-        <w:spacing w:after="0"/>
       </w:pPr>
       <w:proofErr w:type="spellStart"/>
       <w:r>
@@ -19578,7 +19384,6 @@
           <w:right w:val="nil"/>
           <w:between w:val="nil"/>
         </w:pBdr>
-        <w:spacing w:before="0"/>
       </w:pPr>
       <w:r>
         <w:rPr>
@@ -19608,10 +19413,8 @@
       </w:r>
     </w:p>
     <w:p>
-      <w:pPr>
-        <w:spacing w:before="0"/>
-      </w:pPr>
-      <w:r>
+      <w:r>
+        <w:lastRenderedPageBreak/>
         <w:t xml:space="preserve">Un esempio completo di questa configurazione dell’IFE si trova in </w:t>
       </w:r>
       <w:hyperlink r:id="rId38" w:history="1">
@@ -20648,7 +20451,6 @@
         <w:rPr>
           <w:b/>
         </w:rPr>
-        <w:lastRenderedPageBreak/>
         <w:t>Inline</w:t>
       </w:r>
       <w:proofErr w:type="spellEnd"/>
@@ -21561,6 +21363,7 @@
               <w:rPr>
                 <w:lang w:val="en-US"/>
               </w:rPr>
+              <w:lastRenderedPageBreak/>
               <w:t xml:space="preserve">      label: '</w:t>
             </w:r>
             <w:proofErr w:type="spellStart"/>
@@ -21989,7 +21792,6 @@
           <w:right w:val="nil"/>
           <w:between w:val="nil"/>
         </w:pBdr>
-        <w:spacing w:after="0"/>
         <w:rPr>
           <w:color w:val="000000"/>
         </w:rPr>
@@ -22084,7 +21886,6 @@
           <w:right w:val="nil"/>
           <w:between w:val="nil"/>
         </w:pBdr>
-        <w:spacing w:before="0"/>
         <w:rPr>
           <w:color w:val="000000"/>
         </w:rPr>
@@ -23015,6 +22816,7 @@
       </w:pPr>
       <w:bookmarkStart w:id="41" w:name="_Toc21337382"/>
       <w:r>
+        <w:lastRenderedPageBreak/>
         <w:t xml:space="preserve">Funzioni di moderazione in </w:t>
       </w:r>
       <w:r>
@@ -23137,7 +22939,6 @@
         <w:rPr>
           <w:u w:val="single"/>
         </w:rPr>
-        <w:lastRenderedPageBreak/>
         <w:t>Funzionario</w:t>
       </w:r>
       <w:r>
@@ -23477,7 +23278,7 @@
           <v:shape id="_x0000_i1025" type="#_x0000_t75" alt="" style="width:353.05pt;height:332.2pt;mso-width-percent:0;mso-height-percent:0;mso-width-percent:0;mso-height-percent:0" o:ole="">
             <v:imagedata r:id="rId40" o:title=""/>
           </v:shape>
-          <o:OLEObject Type="Embed" ProgID="Visio.Drawing.11" ShapeID="_x0000_i1025" DrawAspect="Content" ObjectID="_1631950181" r:id="rId41"/>
+          <o:OLEObject Type="Embed" ProgID="Visio.Drawing.11" ShapeID="_x0000_i1025" DrawAspect="Content" ObjectID="_1632032836" r:id="rId41"/>
         </w:object>
       </w:r>
     </w:p>
@@ -23600,7 +23401,6 @@
           <w:right w:val="nil"/>
           <w:between w:val="nil"/>
         </w:pBdr>
-        <w:spacing w:after="0"/>
       </w:pPr>
       <w:r>
         <w:rPr>
@@ -23636,7 +23436,6 @@
           <w:right w:val="nil"/>
           <w:between w:val="nil"/>
         </w:pBdr>
-        <w:spacing w:before="0"/>
       </w:pPr>
       <w:r>
         <w:rPr>
@@ -24121,7 +23920,6 @@
               <w:rPr>
                 <w:b/>
               </w:rPr>
-              <w:lastRenderedPageBreak/>
               <w:t>Processors</w:t>
             </w:r>
           </w:p>
@@ -24184,7 +23982,11 @@
       </w:r>
       <w:proofErr w:type="spellEnd"/>
       <w:r>
-        <w:t xml:space="preserve"> dell'identità, consentendo l'integrazione con i sistemi di autenticazione specifici per città o nazionali attraverso la sua architettura modulare. Il componente AAC è distribuito come un'applicazione Web Java in un contenitore JEE standard (ad es. Apache </w:t>
+        <w:t xml:space="preserve"> dell'identità, consentendo l'integrazione con i sistemi di autenticazione specifici per città o nazionali attraverso la sua architettura modulare. Il componente </w:t>
+      </w:r>
+      <w:r>
+        <w:lastRenderedPageBreak/>
+        <w:t xml:space="preserve">AAC è distribuito come un'applicazione Web Java in un contenitore JEE standard (ad es. Apache </w:t>
       </w:r>
       <w:proofErr w:type="spellStart"/>
       <w:r>
@@ -24223,7 +24025,6 @@
           <w:right w:val="nil"/>
           <w:between w:val="nil"/>
         </w:pBdr>
-        <w:spacing w:after="0"/>
       </w:pPr>
       <w:r>
         <w:rPr>
@@ -24273,7 +24074,6 @@
           <w:right w:val="nil"/>
           <w:between w:val="nil"/>
         </w:pBdr>
-        <w:spacing w:before="0"/>
       </w:pPr>
       <w:r>
         <w:rPr>
@@ -24405,7 +24205,6 @@
           <w:right w:val="nil"/>
           <w:between w:val="nil"/>
         </w:pBdr>
-        <w:spacing w:after="0"/>
       </w:pPr>
       <w:r>
         <w:rPr>
@@ -24455,7 +24254,6 @@
           <w:right w:val="nil"/>
           <w:between w:val="nil"/>
         </w:pBdr>
-        <w:spacing w:before="0"/>
       </w:pPr>
       <w:r>
         <w:rPr>
@@ -24499,7 +24297,6 @@
       </w:pPr>
       <w:bookmarkStart w:id="50" w:name="_Toc21337387"/>
       <w:r>
-        <w:lastRenderedPageBreak/>
         <w:t>Citizenpedia-QAE (QAE)</w:t>
       </w:r>
       <w:bookmarkEnd w:id="50"/>
@@ -24537,7 +24334,6 @@
           <w:right w:val="nil"/>
           <w:between w:val="nil"/>
         </w:pBdr>
-        <w:spacing w:after="0"/>
       </w:pPr>
       <w:r>
         <w:rPr>
@@ -24573,7 +24369,6 @@
           <w:right w:val="nil"/>
           <w:between w:val="nil"/>
         </w:pBdr>
-        <w:spacing w:before="0"/>
       </w:pPr>
       <w:r>
         <w:rPr>
@@ -24683,7 +24478,6 @@
           <w:right w:val="nil"/>
           <w:between w:val="nil"/>
         </w:pBdr>
-        <w:spacing w:after="0"/>
       </w:pPr>
       <w:r>
         <w:rPr>
@@ -24733,7 +24527,6 @@
           <w:right w:val="nil"/>
           <w:between w:val="nil"/>
         </w:pBdr>
-        <w:spacing w:before="0"/>
       </w:pPr>
       <w:r>
         <w:rPr>
@@ -24880,7 +24673,11 @@
         <w:t>esempio</w:t>
       </w:r>
       <w:r>
-        <w:t xml:space="preserve"> per la parte di descrizione del servizio) e/o e-service </w:t>
+        <w:t xml:space="preserve"> </w:t>
+      </w:r>
+      <w:r>
+        <w:lastRenderedPageBreak/>
+        <w:t xml:space="preserve">per la parte di descrizione del servizio) e/o e-service </w:t>
       </w:r>
       <w:r>
         <w:t xml:space="preserve">che si vuole arricchire </w:t>
@@ -25000,7 +24797,6 @@
           <w:right w:val="nil"/>
           <w:between w:val="nil"/>
         </w:pBdr>
-        <w:spacing w:after="0"/>
       </w:pPr>
       <w:r>
         <w:rPr>
@@ -25036,7 +24832,6 @@
           <w:right w:val="nil"/>
           <w:between w:val="nil"/>
         </w:pBdr>
-        <w:spacing w:before="0"/>
       </w:pPr>
       <w:r>
         <w:rPr>
@@ -25789,7 +25584,6 @@
                 <w:rFonts w:eastAsia="Courier New"/>
                 <w:lang w:val="en-US"/>
               </w:rPr>
-              <w:lastRenderedPageBreak/>
               <w:t>&lt;script src="https://simpatico.smartcommunitylab.it/simp-engines/wae/webdemo/js-ife/wae-ui.js"&gt;&lt;/script&gt;</w:t>
             </w:r>
           </w:p>
@@ -27610,7 +27404,6 @@
               <w:rPr>
                 <w:rFonts w:eastAsia="Courier New"/>
               </w:rPr>
-              <w:lastRenderedPageBreak/>
               <w:t xml:space="preserve">          </w:t>
             </w:r>
             <w:r>
@@ -29207,7 +29000,6 @@
               <w:rPr>
                 <w:rFonts w:eastAsia="Courier New"/>
               </w:rPr>
-              <w:lastRenderedPageBreak/>
               <w:t>    </w:t>
             </w:r>
             <w:proofErr w:type="spellStart"/>
@@ -29322,7 +29114,6 @@
     </w:tbl>
     <w:p>
       <w:r>
-        <w:lastRenderedPageBreak/>
         <w:t xml:space="preserve">Il modulo di WAE è configurato </w:t>
       </w:r>
       <w:r>
@@ -31637,9 +31428,6 @@
 <w:endnotes xmlns:wpc="http://schemas.microsoft.com/office/word/2010/wordprocessingCanvas" xmlns:cx="http://schemas.microsoft.com/office/drawing/2014/chartex" xmlns:cx1="http://schemas.microsoft.com/office/drawing/2015/9/8/chartex" xmlns:cx2="http://schemas.microsoft.com/office/drawing/2015/10/21/chartex" xmlns:cx3="http://schemas.microsoft.com/office/drawing/2016/5/9/chartex" xmlns:cx4="http://schemas.microsoft.com/office/drawing/2016/5/10/chartex" xmlns:cx5="http://schemas.microsoft.com/office/drawing/2016/5/11/chartex" xmlns:cx6="http://schemas.microsoft.com/office/drawing/2016/5/12/chartex" xmlns:cx7="http://schemas.microsoft.com/office/drawing/2016/5/13/chartex" xmlns:cx8="http://schemas.microsoft.com/office/drawing/2016/5/14/chartex" xmlns:mc="http://schemas.openxmlformats.org/markup-compatibility/2006" xmlns:aink="http://schemas.microsoft.com/office/drawing/2016/ink" xmlns:am3d="http://schemas.microsoft.com/office/drawing/2017/model3d" xmlns:o="urn:schemas-microsoft-com:office:office" xmlns:r="http://schemas.openxmlformats.org/officeDocument/2006/relationships" xmlns:m="http://schemas.openxmlformats.org/officeDocument/2006/math" xmlns:v="urn:schemas-microsoft-com:vml" xmlns:wp14="http://schemas.microsoft.com/office/word/2010/wordprocessingDrawing" xmlns:wp="http://schemas.openxmlformats.org/drawingml/2006/wordprocessingDrawing" xmlns:w10="urn:schemas-microsoft-com:office:word" xmlns:w="http://schemas.openxmlformats.org/wordprocessingml/2006/main" xmlns:w14="http://schemas.microsoft.com/office/word/2010/wordml" xmlns:w15="http://schemas.microsoft.com/office/word/2012/wordml" xmlns:w16cid="http://schemas.microsoft.com/office/word/2016/wordml/cid" xmlns:w16se="http://schemas.microsoft.com/office/word/2015/wordml/symex" xmlns:wpg="http://schemas.microsoft.com/office/word/2010/wordprocessingGroup" xmlns:wpi="http://schemas.microsoft.com/office/word/2010/wordprocessingInk" xmlns:wne="http://schemas.microsoft.com/office/word/2006/wordml" xmlns:wps="http://schemas.microsoft.com/office/word/2010/wordprocessingShape" mc:Ignorable="w14 w15 w16se w16cid wp14">
   <w:endnote w:type="separator" w:id="-1">
     <w:p>
-      <w:pPr>
-        <w:spacing w:before="0" w:after="0"/>
-      </w:pPr>
       <w:r>
         <w:separator/>
       </w:r>
@@ -31647,9 +31435,6 @@
   </w:endnote>
   <w:endnote w:type="continuationSeparator" w:id="0">
     <w:p>
-      <w:pPr>
-        <w:spacing w:before="0" w:after="0"/>
-      </w:pPr>
       <w:r>
         <w:continuationSeparator/>
       </w:r>
@@ -31913,9 +31698,6 @@
 <w:footnotes xmlns:wpc="http://schemas.microsoft.com/office/word/2010/wordprocessingCanvas" xmlns:cx="http://schemas.microsoft.com/office/drawing/2014/chartex" xmlns:cx1="http://schemas.microsoft.com/office/drawing/2015/9/8/chartex" xmlns:cx2="http://schemas.microsoft.com/office/drawing/2015/10/21/chartex" xmlns:cx3="http://schemas.microsoft.com/office/drawing/2016/5/9/chartex" xmlns:cx4="http://schemas.microsoft.com/office/drawing/2016/5/10/chartex" xmlns:cx5="http://schemas.microsoft.com/office/drawing/2016/5/11/chartex" xmlns:cx6="http://schemas.microsoft.com/office/drawing/2016/5/12/chartex" xmlns:cx7="http://schemas.microsoft.com/office/drawing/2016/5/13/chartex" xmlns:cx8="http://schemas.microsoft.com/office/drawing/2016/5/14/chartex" xmlns:mc="http://schemas.openxmlformats.org/markup-compatibility/2006" xmlns:aink="http://schemas.microsoft.com/office/drawing/2016/ink" xmlns:am3d="http://schemas.microsoft.com/office/drawing/2017/model3d" xmlns:o="urn:schemas-microsoft-com:office:office" xmlns:r="http://schemas.openxmlformats.org/officeDocument/2006/relationships" xmlns:m="http://schemas.openxmlformats.org/officeDocument/2006/math" xmlns:v="urn:schemas-microsoft-com:vml" xmlns:wp14="http://schemas.microsoft.com/office/word/2010/wordprocessingDrawing" xmlns:wp="http://schemas.openxmlformats.org/drawingml/2006/wordprocessingDrawing" xmlns:w10="urn:schemas-microsoft-com:office:word" xmlns:w="http://schemas.openxmlformats.org/wordprocessingml/2006/main" xmlns:w14="http://schemas.microsoft.com/office/word/2010/wordml" xmlns:w15="http://schemas.microsoft.com/office/word/2012/wordml" xmlns:w16cid="http://schemas.microsoft.com/office/word/2016/wordml/cid" xmlns:w16se="http://schemas.microsoft.com/office/word/2015/wordml/symex" xmlns:wpg="http://schemas.microsoft.com/office/word/2010/wordprocessingGroup" xmlns:wpi="http://schemas.microsoft.com/office/word/2010/wordprocessingInk" xmlns:wne="http://schemas.microsoft.com/office/word/2006/wordml" xmlns:wps="http://schemas.microsoft.com/office/word/2010/wordprocessingShape" mc:Ignorable="w14 w15 w16se w16cid wp14">
   <w:footnote w:type="separator" w:id="-1">
     <w:p>
-      <w:pPr>
-        <w:spacing w:before="0" w:after="0"/>
-      </w:pPr>
       <w:r>
         <w:separator/>
       </w:r>
@@ -31923,9 +31705,6 @@
   </w:footnote>
   <w:footnote w:type="continuationSeparator" w:id="0">
     <w:p>
-      <w:pPr>
-        <w:spacing w:before="0" w:after="0"/>
-      </w:pPr>
       <w:r>
         <w:continuationSeparator/>
       </w:r>
@@ -35993,7 +35772,11 @@
   <w:style w:type="paragraph" w:default="1" w:styleId="Normale">
     <w:name w:val="Normal"/>
     <w:qFormat/>
-    <w:rsid w:val="005347CF"/>
+    <w:rsid w:val="00F0417C"/>
+    <w:pPr>
+      <w:spacing w:before="0" w:after="0"/>
+      <w:jc w:val="left"/>
+    </w:pPr>
   </w:style>
   <w:style w:type="paragraph" w:styleId="Titolo1">
     <w:name w:val="heading 1"/>
@@ -36006,7 +35789,8 @@
     <w:pPr>
       <w:keepNext/>
       <w:keepLines/>
-      <w:spacing w:before="240"/>
+      <w:spacing w:before="240" w:after="120"/>
+      <w:jc w:val="both"/>
       <w:outlineLvl w:val="0"/>
     </w:pPr>
     <w:rPr>
@@ -36028,7 +35812,8 @@
     <w:pPr>
       <w:keepNext/>
       <w:keepLines/>
-      <w:spacing w:before="40"/>
+      <w:spacing w:before="40" w:after="120"/>
+      <w:jc w:val="both"/>
       <w:outlineLvl w:val="1"/>
     </w:pPr>
     <w:rPr>
@@ -36050,7 +35835,8 @@
     <w:pPr>
       <w:keepNext/>
       <w:keepLines/>
-      <w:spacing w:before="40"/>
+      <w:spacing w:before="40" w:after="120"/>
+      <w:jc w:val="both"/>
       <w:outlineLvl w:val="2"/>
     </w:pPr>
     <w:rPr>
@@ -36071,7 +35857,8 @@
     <w:pPr>
       <w:keepNext/>
       <w:keepLines/>
-      <w:spacing w:before="40"/>
+      <w:spacing w:before="40" w:after="120"/>
+      <w:jc w:val="both"/>
       <w:outlineLvl w:val="3"/>
     </w:pPr>
     <w:rPr>
@@ -36124,6 +35911,7 @@
   <w:style w:type="character" w:default="1" w:styleId="Carpredefinitoparagrafo">
     <w:name w:val="Default Paragraph Font"/>
     <w:uiPriority w:val="1"/>
+    <w:semiHidden/>
     <w:unhideWhenUsed/>
   </w:style>
   <w:style w:type="table" w:default="1" w:styleId="Tabellanormale">
@@ -36167,7 +35955,8 @@
     <w:pPr>
       <w:keepNext/>
       <w:keepLines/>
-      <w:spacing w:before="480"/>
+      <w:spacing w:before="480" w:after="120"/>
+      <w:jc w:val="both"/>
     </w:pPr>
     <w:rPr>
       <w:b/>
@@ -36250,7 +36039,9 @@
     <w:qFormat/>
     <w:rsid w:val="00467613"/>
     <w:pPr>
+      <w:spacing w:before="120" w:after="120"/>
       <w:ind w:left="360"/>
+      <w:jc w:val="both"/>
     </w:pPr>
   </w:style>
   <w:style w:type="paragraph" w:styleId="Paragrafoelenco">
@@ -36262,8 +36053,10 @@
     <w:qFormat/>
     <w:rsid w:val="00467613"/>
     <w:pPr>
+      <w:spacing w:before="120" w:after="120"/>
       <w:ind w:left="720"/>
       <w:contextualSpacing/>
+      <w:jc w:val="both"/>
     </w:pPr>
   </w:style>
   <w:style w:type="table" w:styleId="Grigliatabella">
@@ -36312,6 +36105,7 @@
         <w:tab w:val="left" w:pos="1985"/>
         <w:tab w:val="left" w:pos="2268"/>
       </w:tabs>
+      <w:spacing w:before="120" w:after="120"/>
       <w:jc w:val="center"/>
     </w:pPr>
     <w:rPr>
@@ -36358,6 +36152,10 @@
     <w:name w:val="p1"/>
     <w:basedOn w:val="Normale"/>
     <w:rsid w:val="00467613"/>
+    <w:pPr>
+      <w:spacing w:before="120" w:after="120"/>
+      <w:jc w:val="both"/>
+    </w:pPr>
     <w:rPr>
       <w:rFonts w:ascii="Monaco" w:eastAsia="Calibri" w:hAnsi="Monaco"/>
       <w:color w:val="4F76CB"/>
@@ -36369,6 +36167,10 @@
     <w:name w:val="p2"/>
     <w:basedOn w:val="Normale"/>
     <w:rsid w:val="00467613"/>
+    <w:pPr>
+      <w:spacing w:before="120" w:after="120"/>
+      <w:jc w:val="both"/>
+    </w:pPr>
     <w:rPr>
       <w:rFonts w:ascii="Monaco" w:eastAsia="Calibri" w:hAnsi="Monaco"/>
       <w:color w:val="3933FF"/>
@@ -36380,6 +36182,10 @@
     <w:name w:val="p3"/>
     <w:basedOn w:val="Normale"/>
     <w:rsid w:val="00467613"/>
+    <w:pPr>
+      <w:spacing w:before="120" w:after="120"/>
+      <w:jc w:val="both"/>
+    </w:pPr>
     <w:rPr>
       <w:rFonts w:ascii="Monaco" w:eastAsia="Calibri" w:hAnsi="Monaco"/>
       <w:sz w:val="17"/>
@@ -36390,6 +36196,10 @@
     <w:name w:val="p4"/>
     <w:basedOn w:val="Normale"/>
     <w:rsid w:val="00467613"/>
+    <w:pPr>
+      <w:spacing w:before="120" w:after="120"/>
+      <w:jc w:val="both"/>
+    </w:pPr>
     <w:rPr>
       <w:rFonts w:ascii="Monaco" w:eastAsia="Calibri" w:hAnsi="Monaco"/>
       <w:color w:val="4E9072"/>
@@ -36401,6 +36211,10 @@
     <w:name w:val="p5"/>
     <w:basedOn w:val="Normale"/>
     <w:rsid w:val="00467613"/>
+    <w:pPr>
+      <w:spacing w:before="120" w:after="120"/>
+      <w:jc w:val="both"/>
+    </w:pPr>
     <w:rPr>
       <w:rFonts w:ascii="Monaco" w:eastAsia="Calibri" w:hAnsi="Monaco"/>
       <w:sz w:val="17"/>
@@ -36411,6 +36225,10 @@
     <w:name w:val="p6"/>
     <w:basedOn w:val="Normale"/>
     <w:rsid w:val="00467613"/>
+    <w:pPr>
+      <w:spacing w:before="120" w:after="120"/>
+      <w:jc w:val="both"/>
+    </w:pPr>
     <w:rPr>
       <w:rFonts w:ascii="Monaco" w:eastAsia="Calibri" w:hAnsi="Monaco"/>
       <w:color w:val="4E9192"/>
@@ -36515,6 +36333,7 @@
     <w:rsid w:val="00467613"/>
     <w:pPr>
       <w:spacing w:before="100" w:beforeAutospacing="1" w:after="100" w:afterAutospacing="1"/>
+      <w:jc w:val="both"/>
     </w:pPr>
     <w:rPr>
       <w:rFonts w:eastAsiaTheme="minorEastAsia"/>
@@ -36530,7 +36349,8 @@
     <w:unhideWhenUsed/>
     <w:rsid w:val="00467613"/>
     <w:pPr>
-      <w:spacing w:before="240"/>
+      <w:spacing w:before="240" w:after="120"/>
+      <w:jc w:val="both"/>
     </w:pPr>
     <w:rPr>
       <w:rFonts w:cstheme="minorHAnsi"/>
@@ -36549,7 +36369,9 @@
     <w:unhideWhenUsed/>
     <w:rsid w:val="00467613"/>
     <w:pPr>
+      <w:spacing w:before="120" w:after="120"/>
       <w:ind w:left="240"/>
+      <w:jc w:val="both"/>
     </w:pPr>
     <w:rPr>
       <w:rFonts w:cstheme="minorHAnsi"/>
@@ -36568,7 +36390,9 @@
     <w:unhideWhenUsed/>
     <w:rsid w:val="00467613"/>
     <w:pPr>
+      <w:spacing w:before="120" w:after="120"/>
       <w:ind w:left="480"/>
+      <w:jc w:val="both"/>
     </w:pPr>
     <w:rPr>
       <w:rFonts w:cstheme="minorHAnsi"/>
@@ -36585,7 +36409,9 @@
     <w:unhideWhenUsed/>
     <w:rsid w:val="00467613"/>
     <w:pPr>
+      <w:spacing w:before="120" w:after="120"/>
       <w:ind w:left="720"/>
+      <w:jc w:val="both"/>
     </w:pPr>
     <w:rPr>
       <w:rFonts w:cstheme="minorHAnsi"/>
@@ -36602,7 +36428,9 @@
     <w:unhideWhenUsed/>
     <w:rsid w:val="00467613"/>
     <w:pPr>
+      <w:spacing w:before="120" w:after="120"/>
       <w:ind w:left="960"/>
+      <w:jc w:val="both"/>
     </w:pPr>
     <w:rPr>
       <w:rFonts w:cstheme="minorHAnsi"/>
@@ -36619,7 +36447,9 @@
     <w:unhideWhenUsed/>
     <w:rsid w:val="00467613"/>
     <w:pPr>
+      <w:spacing w:before="120" w:after="120"/>
       <w:ind w:left="1200"/>
+      <w:jc w:val="both"/>
     </w:pPr>
     <w:rPr>
       <w:rFonts w:cstheme="minorHAnsi"/>
@@ -36636,7 +36466,9 @@
     <w:unhideWhenUsed/>
     <w:rsid w:val="00467613"/>
     <w:pPr>
+      <w:spacing w:before="120" w:after="120"/>
       <w:ind w:left="1440"/>
+      <w:jc w:val="both"/>
     </w:pPr>
     <w:rPr>
       <w:rFonts w:cstheme="minorHAnsi"/>
@@ -36653,7 +36485,9 @@
     <w:unhideWhenUsed/>
     <w:rsid w:val="00467613"/>
     <w:pPr>
+      <w:spacing w:before="120" w:after="120"/>
       <w:ind w:left="1680"/>
+      <w:jc w:val="both"/>
     </w:pPr>
     <w:rPr>
       <w:rFonts w:cstheme="minorHAnsi"/>
@@ -36670,7 +36504,9 @@
     <w:unhideWhenUsed/>
     <w:rsid w:val="00467613"/>
     <w:pPr>
+      <w:spacing w:before="120" w:after="120"/>
       <w:ind w:left="1920"/>
+      <w:jc w:val="both"/>
     </w:pPr>
     <w:rPr>
       <w:rFonts w:cstheme="minorHAnsi"/>
@@ -36696,6 +36532,8 @@
         <w:tab w:val="left" w:pos="1985"/>
         <w:tab w:val="left" w:pos="2268"/>
       </w:tabs>
+      <w:spacing w:before="120" w:after="120"/>
+      <w:jc w:val="both"/>
     </w:pPr>
     <w:rPr>
       <w:rFonts w:ascii="Calibri" w:eastAsia="Calibri" w:hAnsi="Calibri"/>
@@ -36792,6 +36630,8 @@
         <w:tab w:val="center" w:pos="4513"/>
         <w:tab w:val="right" w:pos="9026"/>
       </w:tabs>
+      <w:spacing w:before="120" w:after="120"/>
+      <w:jc w:val="both"/>
     </w:pPr>
     <w:rPr>
       <w:rFonts w:ascii="Calibri" w:eastAsia="Calibri" w:hAnsi="Calibri"/>
@@ -36830,6 +36670,8 @@
         <w:tab w:val="left" w:pos="1985"/>
         <w:tab w:val="left" w:pos="2268"/>
       </w:tabs>
+      <w:spacing w:before="120" w:after="120"/>
+      <w:jc w:val="both"/>
     </w:pPr>
     <w:rPr>
       <w:rFonts w:ascii="Calibri" w:eastAsia="Calibri" w:hAnsi="Calibri"/>
@@ -36850,6 +36692,8 @@
         <w:tab w:val="center" w:pos="4819"/>
         <w:tab w:val="right" w:pos="9638"/>
       </w:tabs>
+      <w:spacing w:before="120" w:after="120"/>
+      <w:jc w:val="both"/>
     </w:pPr>
   </w:style>
   <w:style w:type="character" w:customStyle="1" w:styleId="IntestazioneCarattere">
@@ -37041,7 +36885,7 @@
     <w:rsid w:val="00AC3D7F"/>
     <w:pPr>
       <w:shd w:val="clear" w:color="auto" w:fill="FFFFFF"/>
-      <w:spacing w:before="0" w:after="0"/>
+      <w:jc w:val="both"/>
     </w:pPr>
     <w:rPr>
       <w:rFonts w:ascii="Courier New" w:hAnsi="Courier New" w:cs="Courier New"/>
@@ -37204,6 +37048,7 @@
       <w:keepNext/>
       <w:keepLines/>
       <w:spacing w:before="360" w:after="80"/>
+      <w:jc w:val="both"/>
     </w:pPr>
     <w:rPr>
       <w:rFonts w:ascii="Georgia" w:eastAsia="Georgia" w:hAnsi="Georgia" w:cs="Georgia"/>

</xml_diff>